<commit_message>
Updated 05 homework in biostats-1
</commit_message>
<xml_diff>
--- a/biostats-1/doc/simon-5501-05-graphs.docx
+++ b/biostats-1/doc/simon-5501-05-graphs.docx
@@ -598,7 +598,34 @@
           <w:sz w:val="24"/>
           <w:szCs w:val="24"/>
         </w:rPr>
-        <w:t xml:space="preserve"> that shows how smoking status is related to age. Hide any row numbers listed next to the outliers. Show the </w:t>
+        <w:t xml:space="preserve"> that shows how smoking status is related to age. </w:t>
+      </w:r>
+      <w:r>
+        <w:rPr>
+          <w:rFonts w:ascii="Times New Roman" w:hAnsi="Times New Roman" w:cs="Times New Roman"/>
+          <w:color w:val="C00000"/>
+          <w:sz w:val="24"/>
+          <w:szCs w:val="24"/>
+        </w:rPr>
+        <w:t xml:space="preserve">Use a stacked bar chart and a boxplot. </w:t>
+      </w:r>
+      <w:r>
+        <w:rPr>
+          <w:rFonts w:ascii="Times New Roman" w:hAnsi="Times New Roman" w:cs="Times New Roman"/>
+          <w:color w:val="C00000"/>
+          <w:sz w:val="24"/>
+          <w:szCs w:val="24"/>
+        </w:rPr>
+        <w:t xml:space="preserve">Hide any row numbers listed next to the outliers. Show the </w:t>
+      </w:r>
+      <w:r>
+        <w:rPr>
+          <w:rFonts w:ascii="Times New Roman" w:hAnsi="Times New Roman" w:cs="Times New Roman"/>
+          <w:color w:val="C00000"/>
+          <w:sz w:val="24"/>
+          <w:szCs w:val="24"/>
+        </w:rPr>
+        <w:t xml:space="preserve">two </w:t>
       </w:r>
       <w:r>
         <w:rPr>
@@ -616,6 +643,15 @@
           <w:sz w:val="24"/>
           <w:szCs w:val="24"/>
         </w:rPr>
+        <w:t>s</w:t>
+      </w:r>
+      <w:r>
+        <w:rPr>
+          <w:rFonts w:ascii="Times New Roman" w:hAnsi="Times New Roman" w:cs="Times New Roman"/>
+          <w:color w:val="C00000"/>
+          <w:sz w:val="24"/>
+          <w:szCs w:val="24"/>
+        </w:rPr>
         <w:t xml:space="preserve"> below.</w:t>
       </w:r>
     </w:p>
@@ -645,7 +681,25 @@
           <w:sz w:val="24"/>
           <w:szCs w:val="24"/>
         </w:rPr>
-        <w:t xml:space="preserve">6. Interpret this </w:t>
+        <w:t>6. Interpret th</w:t>
+      </w:r>
+      <w:r>
+        <w:rPr>
+          <w:rFonts w:ascii="Times New Roman" w:hAnsi="Times New Roman" w:cs="Times New Roman"/>
+          <w:color w:val="C00000"/>
+          <w:sz w:val="24"/>
+          <w:szCs w:val="24"/>
+        </w:rPr>
+        <w:t>ese</w:t>
+      </w:r>
+      <w:r>
+        <w:rPr>
+          <w:rFonts w:ascii="Times New Roman" w:hAnsi="Times New Roman" w:cs="Times New Roman"/>
+          <w:color w:val="C00000"/>
+          <w:sz w:val="24"/>
+          <w:szCs w:val="24"/>
+        </w:rPr>
+        <w:t xml:space="preserve"> </w:t>
       </w:r>
       <w:r>
         <w:rPr>
@@ -663,8 +717,26 @@
           <w:sz w:val="24"/>
           <w:szCs w:val="24"/>
         </w:rPr>
+        <w:t>s</w:t>
+      </w:r>
+      <w:r>
+        <w:rPr>
+          <w:rFonts w:ascii="Times New Roman" w:hAnsi="Times New Roman" w:cs="Times New Roman"/>
+          <w:color w:val="C00000"/>
+          <w:sz w:val="24"/>
+          <w:szCs w:val="24"/>
+        </w:rPr>
         <w:t>.</w:t>
       </w:r>
+      <w:r>
+        <w:rPr>
+          <w:rFonts w:ascii="Times New Roman" w:hAnsi="Times New Roman" w:cs="Times New Roman"/>
+          <w:color w:val="C00000"/>
+          <w:sz w:val="24"/>
+          <w:szCs w:val="24"/>
+        </w:rPr>
+        <w:t xml:space="preserve"> One interpretation for both graphs is fine.</w:t>
+      </w:r>
     </w:p>
     <w:p>
       <w:pPr>
@@ -730,16 +802,25 @@
           <w:sz w:val="24"/>
           <w:szCs w:val="24"/>
         </w:rPr>
-        <w:t>.</w:t>
-      </w:r>
-      <w:r>
-        <w:rPr>
-          <w:rFonts w:ascii="Times New Roman" w:hAnsi="Times New Roman" w:cs="Times New Roman"/>
-          <w:color w:val="C00000"/>
-          <w:sz w:val="24"/>
-          <w:szCs w:val="24"/>
-        </w:rPr>
-        <w:t xml:space="preserve"> Hide any row numbers listed next to the outliers. Show the </w:t>
+        <w:t xml:space="preserve">. </w:t>
+      </w:r>
+      <w:r>
+        <w:rPr>
+          <w:rFonts w:ascii="Times New Roman" w:hAnsi="Times New Roman" w:cs="Times New Roman"/>
+          <w:color w:val="C00000"/>
+          <w:sz w:val="24"/>
+          <w:szCs w:val="24"/>
+        </w:rPr>
+        <w:t xml:space="preserve">Use a boxplot. </w:t>
+      </w:r>
+      <w:r>
+        <w:rPr>
+          <w:rFonts w:ascii="Times New Roman" w:hAnsi="Times New Roman" w:cs="Times New Roman"/>
+          <w:color w:val="C00000"/>
+          <w:sz w:val="24"/>
+          <w:szCs w:val="24"/>
+        </w:rPr>
+        <w:t xml:space="preserve">Hide any row numbers listed next to the outliers. Show the </w:t>
       </w:r>
       <w:r>
         <w:rPr>

</xml_diff>